<commit_message>
sg - added more text
</commit_message>
<xml_diff>
--- a/documents/main-energies.docx
+++ b/documents/main-energies.docx
@@ -15,6 +15,7 @@
           <w:szCs w:val="19"/>
         </w:rPr>
       </w:pPr>
+      <w:bookmarkStart w:id="0" w:name="OLE_LINK1"/>
       <w:r>
         <w:rPr>
           <w:rFonts w:ascii="Consolas" w:hAnsi="Consolas" w:cs="Consolas"/>
@@ -735,8 +736,6 @@
         </w:rPr>
         <w:t>matters</w:t>
       </w:r>
-      <w:bookmarkStart w:id="0" w:name="_GoBack"/>
-      <w:bookmarkEnd w:id="0"/>
       <w:r>
         <w:rPr>
           <w:rFonts w:ascii="Consolas" w:hAnsi="Consolas" w:cs="Consolas"/>
@@ -863,6 +862,14 @@
       </w:r>
     </w:p>
     <w:p>
+      <w:pPr>
+        <w:rPr>
+          <w:rFonts w:ascii="Consolas" w:hAnsi="Consolas" w:cs="Consolas"/>
+          <w:color w:val="0000FF"/>
+          <w:sz w:val="19"/>
+          <w:szCs w:val="19"/>
+        </w:rPr>
+      </w:pPr>
       <w:r>
         <w:rPr>
           <w:rFonts w:ascii="Consolas" w:hAnsi="Consolas" w:cs="Consolas"/>
@@ -890,6 +897,1295 @@
         </w:rPr>
         <w:t>&gt;</w:t>
       </w:r>
+      <w:bookmarkEnd w:id="0"/>
+    </w:p>
+    <w:p>
+      <w:pPr>
+        <w:rPr>
+          <w:rFonts w:ascii="Consolas" w:hAnsi="Consolas" w:cs="Consolas"/>
+          <w:color w:val="0000FF"/>
+          <w:sz w:val="19"/>
+          <w:szCs w:val="19"/>
+        </w:rPr>
+      </w:pPr>
+      <w:r>
+        <w:rPr>
+          <w:rFonts w:ascii="Consolas" w:hAnsi="Consolas" w:cs="Consolas"/>
+          <w:color w:val="0000FF"/>
+          <w:sz w:val="19"/>
+          <w:szCs w:val="19"/>
+        </w:rPr>
+        <w:br w:type="page"/>
+      </w:r>
+    </w:p>
+    <w:p>
+      <w:pPr>
+        <w:autoSpaceDE w:val="0"/>
+        <w:autoSpaceDN w:val="0"/>
+        <w:adjustRightInd w:val="0"/>
+        <w:spacing w:after="0" w:line="240" w:lineRule="auto"/>
+        <w:rPr>
+          <w:rFonts w:ascii="Consolas" w:hAnsi="Consolas" w:cs="Consolas"/>
+          <w:color w:val="000000"/>
+          <w:sz w:val="19"/>
+          <w:szCs w:val="19"/>
+        </w:rPr>
+      </w:pPr>
+      <w:r>
+        <w:rPr>
+          <w:rFonts w:ascii="Consolas" w:hAnsi="Consolas" w:cs="Consolas"/>
+          <w:color w:val="0000FF"/>
+          <w:sz w:val="19"/>
+          <w:szCs w:val="19"/>
+        </w:rPr>
+        <w:lastRenderedPageBreak/>
+        <w:t>&lt;</w:t>
+      </w:r>
+      <w:r>
+        <w:rPr>
+          <w:rFonts w:ascii="Consolas" w:hAnsi="Consolas" w:cs="Consolas"/>
+          <w:color w:val="800000"/>
+          <w:sz w:val="19"/>
+          <w:szCs w:val="19"/>
+        </w:rPr>
+        <w:t>p</w:t>
+      </w:r>
+      <w:r>
+        <w:rPr>
+          <w:rFonts w:ascii="Consolas" w:hAnsi="Consolas" w:cs="Consolas"/>
+          <w:color w:val="0000FF"/>
+          <w:sz w:val="19"/>
+          <w:szCs w:val="19"/>
+        </w:rPr>
+        <w:t>&gt;</w:t>
+      </w:r>
+    </w:p>
+    <w:p>
+      <w:pPr>
+        <w:autoSpaceDE w:val="0"/>
+        <w:autoSpaceDN w:val="0"/>
+        <w:adjustRightInd w:val="0"/>
+        <w:spacing w:after="0" w:line="240" w:lineRule="auto"/>
+        <w:rPr>
+          <w:rFonts w:ascii="Consolas" w:hAnsi="Consolas" w:cs="Consolas"/>
+          <w:color w:val="000000"/>
+          <w:sz w:val="19"/>
+          <w:szCs w:val="19"/>
+        </w:rPr>
+      </w:pPr>
+      <w:r>
+        <w:rPr>
+          <w:rFonts w:ascii="Consolas" w:hAnsi="Consolas" w:cs="Consolas"/>
+          <w:color w:val="000000"/>
+          <w:sz w:val="19"/>
+          <w:szCs w:val="19"/>
+        </w:rPr>
+        <w:t xml:space="preserve">    Water energies are most likely to suffer health problems related to the kidneys, bladder, reproductive system and adrenal glands, all of which are governed by the element water in Traditional Chinese Medicine.</w:t>
+      </w:r>
+    </w:p>
+    <w:p>
+      <w:pPr>
+        <w:autoSpaceDE w:val="0"/>
+        <w:autoSpaceDN w:val="0"/>
+        <w:adjustRightInd w:val="0"/>
+        <w:spacing w:after="0" w:line="240" w:lineRule="auto"/>
+        <w:rPr>
+          <w:rFonts w:ascii="Consolas" w:hAnsi="Consolas" w:cs="Consolas"/>
+          <w:color w:val="000000"/>
+          <w:sz w:val="19"/>
+          <w:szCs w:val="19"/>
+        </w:rPr>
+      </w:pPr>
+      <w:r>
+        <w:rPr>
+          <w:rFonts w:ascii="Consolas" w:hAnsi="Consolas" w:cs="Consolas"/>
+          <w:color w:val="0000FF"/>
+          <w:sz w:val="19"/>
+          <w:szCs w:val="19"/>
+        </w:rPr>
+        <w:t>&lt;/</w:t>
+      </w:r>
+      <w:r>
+        <w:rPr>
+          <w:rFonts w:ascii="Consolas" w:hAnsi="Consolas" w:cs="Consolas"/>
+          <w:color w:val="800000"/>
+          <w:sz w:val="19"/>
+          <w:szCs w:val="19"/>
+        </w:rPr>
+        <w:t>p</w:t>
+      </w:r>
+      <w:r>
+        <w:rPr>
+          <w:rFonts w:ascii="Consolas" w:hAnsi="Consolas" w:cs="Consolas"/>
+          <w:color w:val="0000FF"/>
+          <w:sz w:val="19"/>
+          <w:szCs w:val="19"/>
+        </w:rPr>
+        <w:t>&gt;</w:t>
+      </w:r>
+    </w:p>
+    <w:p>
+      <w:pPr>
+        <w:autoSpaceDE w:val="0"/>
+        <w:autoSpaceDN w:val="0"/>
+        <w:adjustRightInd w:val="0"/>
+        <w:spacing w:after="0" w:line="240" w:lineRule="auto"/>
+        <w:rPr>
+          <w:rFonts w:ascii="Consolas" w:hAnsi="Consolas" w:cs="Consolas"/>
+          <w:color w:val="000000"/>
+          <w:sz w:val="19"/>
+          <w:szCs w:val="19"/>
+        </w:rPr>
+      </w:pPr>
+      <w:r>
+        <w:rPr>
+          <w:rFonts w:ascii="Consolas" w:hAnsi="Consolas" w:cs="Consolas"/>
+          <w:color w:val="0000FF"/>
+          <w:sz w:val="19"/>
+          <w:szCs w:val="19"/>
+        </w:rPr>
+        <w:t>&lt;</w:t>
+      </w:r>
+      <w:r>
+        <w:rPr>
+          <w:rFonts w:ascii="Consolas" w:hAnsi="Consolas" w:cs="Consolas"/>
+          <w:color w:val="800000"/>
+          <w:sz w:val="19"/>
+          <w:szCs w:val="19"/>
+        </w:rPr>
+        <w:t>p</w:t>
+      </w:r>
+      <w:r>
+        <w:rPr>
+          <w:rFonts w:ascii="Consolas" w:hAnsi="Consolas" w:cs="Consolas"/>
+          <w:color w:val="0000FF"/>
+          <w:sz w:val="19"/>
+          <w:szCs w:val="19"/>
+        </w:rPr>
+        <w:t>&gt;</w:t>
+      </w:r>
+    </w:p>
+    <w:p>
+      <w:pPr>
+        <w:autoSpaceDE w:val="0"/>
+        <w:autoSpaceDN w:val="0"/>
+        <w:adjustRightInd w:val="0"/>
+        <w:spacing w:after="0" w:line="240" w:lineRule="auto"/>
+        <w:rPr>
+          <w:rFonts w:ascii="Consolas" w:hAnsi="Consolas" w:cs="Consolas"/>
+          <w:color w:val="000000"/>
+          <w:sz w:val="19"/>
+          <w:szCs w:val="19"/>
+        </w:rPr>
+      </w:pPr>
+      <w:r>
+        <w:rPr>
+          <w:rFonts w:ascii="Consolas" w:hAnsi="Consolas" w:cs="Consolas"/>
+          <w:color w:val="000000"/>
+          <w:sz w:val="19"/>
+          <w:szCs w:val="19"/>
+        </w:rPr>
+        <w:t xml:space="preserve">    It is important for people of this sign to keep warm and take plenty of rest. Alcohol, caffeine, sugar, late nights and stress are particularly depleting for water energies.</w:t>
+      </w:r>
+    </w:p>
+    <w:p>
+      <w:pPr>
+        <w:autoSpaceDE w:val="0"/>
+        <w:autoSpaceDN w:val="0"/>
+        <w:adjustRightInd w:val="0"/>
+        <w:spacing w:after="0" w:line="240" w:lineRule="auto"/>
+        <w:rPr>
+          <w:rFonts w:ascii="Consolas" w:hAnsi="Consolas" w:cs="Consolas"/>
+          <w:color w:val="000000"/>
+          <w:sz w:val="19"/>
+          <w:szCs w:val="19"/>
+        </w:rPr>
+      </w:pPr>
+      <w:r>
+        <w:rPr>
+          <w:rFonts w:ascii="Consolas" w:hAnsi="Consolas" w:cs="Consolas"/>
+          <w:color w:val="0000FF"/>
+          <w:sz w:val="19"/>
+          <w:szCs w:val="19"/>
+        </w:rPr>
+        <w:t>&lt;/</w:t>
+      </w:r>
+      <w:r>
+        <w:rPr>
+          <w:rFonts w:ascii="Consolas" w:hAnsi="Consolas" w:cs="Consolas"/>
+          <w:color w:val="800000"/>
+          <w:sz w:val="19"/>
+          <w:szCs w:val="19"/>
+        </w:rPr>
+        <w:t>p</w:t>
+      </w:r>
+      <w:r>
+        <w:rPr>
+          <w:rFonts w:ascii="Consolas" w:hAnsi="Consolas" w:cs="Consolas"/>
+          <w:color w:val="0000FF"/>
+          <w:sz w:val="19"/>
+          <w:szCs w:val="19"/>
+        </w:rPr>
+        <w:t>&gt;</w:t>
+      </w:r>
+    </w:p>
+    <w:p>
+      <w:pPr>
+        <w:autoSpaceDE w:val="0"/>
+        <w:autoSpaceDN w:val="0"/>
+        <w:adjustRightInd w:val="0"/>
+        <w:spacing w:after="0" w:line="240" w:lineRule="auto"/>
+        <w:rPr>
+          <w:rFonts w:ascii="Consolas" w:hAnsi="Consolas" w:cs="Consolas"/>
+          <w:color w:val="000000"/>
+          <w:sz w:val="19"/>
+          <w:szCs w:val="19"/>
+        </w:rPr>
+      </w:pPr>
+      <w:r>
+        <w:rPr>
+          <w:rFonts w:ascii="Consolas" w:hAnsi="Consolas" w:cs="Consolas"/>
+          <w:color w:val="0000FF"/>
+          <w:sz w:val="19"/>
+          <w:szCs w:val="19"/>
+        </w:rPr>
+        <w:t>&lt;</w:t>
+      </w:r>
+      <w:r>
+        <w:rPr>
+          <w:rFonts w:ascii="Consolas" w:hAnsi="Consolas" w:cs="Consolas"/>
+          <w:color w:val="800000"/>
+          <w:sz w:val="19"/>
+          <w:szCs w:val="19"/>
+        </w:rPr>
+        <w:t>p</w:t>
+      </w:r>
+      <w:r>
+        <w:rPr>
+          <w:rFonts w:ascii="Consolas" w:hAnsi="Consolas" w:cs="Consolas"/>
+          <w:color w:val="0000FF"/>
+          <w:sz w:val="19"/>
+          <w:szCs w:val="19"/>
+        </w:rPr>
+        <w:t>&gt;</w:t>
+      </w:r>
+    </w:p>
+    <w:p>
+      <w:pPr>
+        <w:autoSpaceDE w:val="0"/>
+        <w:autoSpaceDN w:val="0"/>
+        <w:adjustRightInd w:val="0"/>
+        <w:spacing w:after="0" w:line="240" w:lineRule="auto"/>
+        <w:rPr>
+          <w:rFonts w:ascii="Consolas" w:hAnsi="Consolas" w:cs="Consolas"/>
+          <w:color w:val="000000"/>
+          <w:sz w:val="19"/>
+          <w:szCs w:val="19"/>
+        </w:rPr>
+      </w:pPr>
+      <w:r>
+        <w:rPr>
+          <w:rFonts w:ascii="Consolas" w:hAnsi="Consolas" w:cs="Consolas"/>
+          <w:color w:val="000000"/>
+          <w:sz w:val="19"/>
+          <w:szCs w:val="19"/>
+        </w:rPr>
+        <w:t xml:space="preserve">    It is also especially important to avoid cold, damp living environments.</w:t>
+      </w:r>
+    </w:p>
+    <w:p>
+      <w:pPr>
+        <w:rPr>
+          <w:rFonts w:ascii="Consolas" w:hAnsi="Consolas" w:cs="Consolas"/>
+          <w:color w:val="0000FF"/>
+          <w:sz w:val="19"/>
+          <w:szCs w:val="19"/>
+        </w:rPr>
+      </w:pPr>
+      <w:r>
+        <w:rPr>
+          <w:rFonts w:ascii="Consolas" w:hAnsi="Consolas" w:cs="Consolas"/>
+          <w:color w:val="0000FF"/>
+          <w:sz w:val="19"/>
+          <w:szCs w:val="19"/>
+        </w:rPr>
+        <w:t>&lt;/</w:t>
+      </w:r>
+      <w:r>
+        <w:rPr>
+          <w:rFonts w:ascii="Consolas" w:hAnsi="Consolas" w:cs="Consolas"/>
+          <w:color w:val="800000"/>
+          <w:sz w:val="19"/>
+          <w:szCs w:val="19"/>
+        </w:rPr>
+        <w:t>p</w:t>
+      </w:r>
+      <w:r>
+        <w:rPr>
+          <w:rFonts w:ascii="Consolas" w:hAnsi="Consolas" w:cs="Consolas"/>
+          <w:color w:val="0000FF"/>
+          <w:sz w:val="19"/>
+          <w:szCs w:val="19"/>
+        </w:rPr>
+        <w:t>&gt;</w:t>
+      </w:r>
+    </w:p>
+    <w:p/>
+    <w:p>
+      <w:pPr>
+        <w:autoSpaceDE w:val="0"/>
+        <w:autoSpaceDN w:val="0"/>
+        <w:adjustRightInd w:val="0"/>
+        <w:spacing w:after="0" w:line="240" w:lineRule="auto"/>
+        <w:rPr>
+          <w:rFonts w:ascii="Consolas" w:hAnsi="Consolas" w:cs="Consolas"/>
+          <w:color w:val="000000"/>
+          <w:sz w:val="19"/>
+          <w:szCs w:val="19"/>
+        </w:rPr>
+      </w:pPr>
+      <w:bookmarkStart w:id="1" w:name="OLE_LINK2"/>
+      <w:r>
+        <w:rPr>
+          <w:rFonts w:ascii="Consolas" w:hAnsi="Consolas" w:cs="Consolas"/>
+          <w:color w:val="0000FF"/>
+          <w:sz w:val="19"/>
+          <w:szCs w:val="19"/>
+        </w:rPr>
+        <w:t>&lt;</w:t>
+      </w:r>
+      <w:r>
+        <w:rPr>
+          <w:rFonts w:ascii="Consolas" w:hAnsi="Consolas" w:cs="Consolas"/>
+          <w:color w:val="800000"/>
+          <w:sz w:val="19"/>
+          <w:szCs w:val="19"/>
+        </w:rPr>
+        <w:t>p</w:t>
+      </w:r>
+      <w:r>
+        <w:rPr>
+          <w:rFonts w:ascii="Consolas" w:hAnsi="Consolas" w:cs="Consolas"/>
+          <w:color w:val="0000FF"/>
+          <w:sz w:val="19"/>
+          <w:szCs w:val="19"/>
+        </w:rPr>
+        <w:t>&gt;</w:t>
+      </w:r>
+    </w:p>
+    <w:p>
+      <w:pPr>
+        <w:autoSpaceDE w:val="0"/>
+        <w:autoSpaceDN w:val="0"/>
+        <w:adjustRightInd w:val="0"/>
+        <w:spacing w:after="0" w:line="240" w:lineRule="auto"/>
+        <w:rPr>
+          <w:rFonts w:ascii="Consolas" w:hAnsi="Consolas" w:cs="Consolas"/>
+          <w:color w:val="000000"/>
+          <w:sz w:val="19"/>
+          <w:szCs w:val="19"/>
+        </w:rPr>
+      </w:pPr>
+      <w:r>
+        <w:rPr>
+          <w:rFonts w:ascii="Consolas" w:hAnsi="Consolas" w:cs="Consolas"/>
+          <w:color w:val="000000"/>
+          <w:sz w:val="19"/>
+          <w:szCs w:val="19"/>
+        </w:rPr>
+        <w:t xml:space="preserve">    Water energies are</w:t>
+      </w:r>
+      <w:r>
+        <w:rPr>
+          <w:rFonts w:ascii="Consolas" w:hAnsi="Consolas" w:cs="Consolas"/>
+          <w:color w:val="000000"/>
+          <w:sz w:val="19"/>
+          <w:szCs w:val="19"/>
+        </w:rPr>
+        <w:t xml:space="preserve"> sensitive and</w:t>
+      </w:r>
+      <w:r>
+        <w:rPr>
+          <w:rFonts w:ascii="Consolas" w:hAnsi="Consolas" w:cs="Consolas"/>
+          <w:color w:val="000000"/>
+          <w:sz w:val="19"/>
+          <w:szCs w:val="19"/>
+        </w:rPr>
+        <w:t xml:space="preserve"> deep thinkers, and as such, many of them are drawn to poetry, writing, composition, </w:t>
+      </w:r>
+      <w:r>
+        <w:rPr>
+          <w:rFonts w:ascii="Consolas" w:hAnsi="Consolas" w:cs="Consolas"/>
+          <w:color w:val="000000"/>
+          <w:sz w:val="19"/>
+          <w:szCs w:val="19"/>
+        </w:rPr>
+        <w:t>philosophy</w:t>
+      </w:r>
+      <w:r>
+        <w:rPr>
+          <w:rFonts w:ascii="Consolas" w:hAnsi="Consolas" w:cs="Consolas"/>
+          <w:color w:val="000000"/>
+          <w:sz w:val="19"/>
+          <w:szCs w:val="19"/>
+        </w:rPr>
+        <w:t xml:space="preserve"> and some become therapists and healers. </w:t>
+      </w:r>
+    </w:p>
+    <w:p>
+      <w:pPr>
+        <w:autoSpaceDE w:val="0"/>
+        <w:autoSpaceDN w:val="0"/>
+        <w:adjustRightInd w:val="0"/>
+        <w:spacing w:after="0" w:line="240" w:lineRule="auto"/>
+        <w:rPr>
+          <w:rFonts w:ascii="Consolas" w:hAnsi="Consolas" w:cs="Consolas"/>
+          <w:color w:val="000000"/>
+          <w:sz w:val="19"/>
+          <w:szCs w:val="19"/>
+        </w:rPr>
+      </w:pPr>
+      <w:r>
+        <w:rPr>
+          <w:rFonts w:ascii="Consolas" w:hAnsi="Consolas" w:cs="Consolas"/>
+          <w:color w:val="000000"/>
+          <w:sz w:val="19"/>
+          <w:szCs w:val="19"/>
+        </w:rPr>
+        <w:t xml:space="preserve">    On the other hand, their natural ability to find a well thought-out and balanced argument means they can make excellent </w:t>
+      </w:r>
+      <w:r>
+        <w:rPr>
+          <w:rFonts w:ascii="Consolas" w:hAnsi="Consolas" w:cs="Consolas"/>
+          <w:color w:val="000000"/>
+          <w:sz w:val="19"/>
+          <w:szCs w:val="19"/>
+        </w:rPr>
+        <w:t>lawyers</w:t>
+      </w:r>
+      <w:r>
+        <w:rPr>
+          <w:rFonts w:ascii="Consolas" w:hAnsi="Consolas" w:cs="Consolas"/>
+          <w:color w:val="000000"/>
+          <w:sz w:val="19"/>
+          <w:szCs w:val="19"/>
+        </w:rPr>
+        <w:t xml:space="preserve">. </w:t>
+      </w:r>
+    </w:p>
+    <w:p>
+      <w:pPr>
+        <w:rPr>
+          <w:rFonts w:ascii="Consolas" w:hAnsi="Consolas" w:cs="Consolas"/>
+          <w:color w:val="0000FF"/>
+          <w:sz w:val="19"/>
+          <w:szCs w:val="19"/>
+        </w:rPr>
+      </w:pPr>
+      <w:r>
+        <w:rPr>
+          <w:rFonts w:ascii="Consolas" w:hAnsi="Consolas" w:cs="Consolas"/>
+          <w:color w:val="0000FF"/>
+          <w:sz w:val="19"/>
+          <w:szCs w:val="19"/>
+        </w:rPr>
+        <w:t>&lt;/</w:t>
+      </w:r>
+      <w:r>
+        <w:rPr>
+          <w:rFonts w:ascii="Consolas" w:hAnsi="Consolas" w:cs="Consolas"/>
+          <w:color w:val="800000"/>
+          <w:sz w:val="19"/>
+          <w:szCs w:val="19"/>
+        </w:rPr>
+        <w:t>p</w:t>
+      </w:r>
+      <w:r>
+        <w:rPr>
+          <w:rFonts w:ascii="Consolas" w:hAnsi="Consolas" w:cs="Consolas"/>
+          <w:color w:val="0000FF"/>
+          <w:sz w:val="19"/>
+          <w:szCs w:val="19"/>
+        </w:rPr>
+        <w:t>&gt;</w:t>
+      </w:r>
+      <w:bookmarkEnd w:id="1"/>
+    </w:p>
+    <w:p>
+      <w:pPr>
+        <w:autoSpaceDE w:val="0"/>
+        <w:autoSpaceDN w:val="0"/>
+        <w:adjustRightInd w:val="0"/>
+        <w:spacing w:after="0" w:line="240" w:lineRule="auto"/>
+        <w:rPr>
+          <w:rFonts w:ascii="Consolas" w:hAnsi="Consolas" w:cs="Consolas"/>
+          <w:color w:val="000000"/>
+          <w:sz w:val="19"/>
+          <w:szCs w:val="19"/>
+        </w:rPr>
+      </w:pPr>
+      <w:r>
+        <w:rPr>
+          <w:rFonts w:ascii="Consolas" w:hAnsi="Consolas" w:cs="Consolas"/>
+          <w:color w:val="0000FF"/>
+          <w:sz w:val="19"/>
+          <w:szCs w:val="19"/>
+        </w:rPr>
+        <w:t>&lt;</w:t>
+      </w:r>
+      <w:r>
+        <w:rPr>
+          <w:rFonts w:ascii="Consolas" w:hAnsi="Consolas" w:cs="Consolas"/>
+          <w:color w:val="800000"/>
+          <w:sz w:val="19"/>
+          <w:szCs w:val="19"/>
+        </w:rPr>
+        <w:t>p</w:t>
+      </w:r>
+      <w:r>
+        <w:rPr>
+          <w:rFonts w:ascii="Consolas" w:hAnsi="Consolas" w:cs="Consolas"/>
+          <w:color w:val="0000FF"/>
+          <w:sz w:val="19"/>
+          <w:szCs w:val="19"/>
+        </w:rPr>
+        <w:t>&gt;</w:t>
+      </w:r>
+    </w:p>
+    <w:p>
+      <w:pPr>
+        <w:autoSpaceDE w:val="0"/>
+        <w:autoSpaceDN w:val="0"/>
+        <w:adjustRightInd w:val="0"/>
+        <w:spacing w:after="0" w:line="240" w:lineRule="auto"/>
+        <w:rPr>
+          <w:rFonts w:ascii="Consolas" w:hAnsi="Consolas" w:cs="Consolas"/>
+          <w:color w:val="000000"/>
+          <w:sz w:val="19"/>
+          <w:szCs w:val="19"/>
+        </w:rPr>
+      </w:pPr>
+      <w:r>
+        <w:rPr>
+          <w:rFonts w:ascii="Consolas" w:hAnsi="Consolas" w:cs="Consolas"/>
+          <w:color w:val="000000"/>
+          <w:sz w:val="19"/>
+          <w:szCs w:val="19"/>
+        </w:rPr>
+        <w:t xml:space="preserve">    Soil energies are maternal and caring in nature and are happiest when they are serving and supporting others.</w:t>
+      </w:r>
+    </w:p>
+    <w:p>
+      <w:pPr>
+        <w:autoSpaceDE w:val="0"/>
+        <w:autoSpaceDN w:val="0"/>
+        <w:adjustRightInd w:val="0"/>
+        <w:spacing w:after="0" w:line="240" w:lineRule="auto"/>
+        <w:rPr>
+          <w:rFonts w:ascii="Consolas" w:hAnsi="Consolas" w:cs="Consolas"/>
+          <w:color w:val="000000"/>
+          <w:sz w:val="19"/>
+          <w:szCs w:val="19"/>
+        </w:rPr>
+      </w:pPr>
+      <w:r>
+        <w:rPr>
+          <w:rFonts w:ascii="Consolas" w:hAnsi="Consolas" w:cs="Consolas"/>
+          <w:color w:val="000000"/>
+          <w:sz w:val="19"/>
+          <w:szCs w:val="19"/>
+        </w:rPr>
+        <w:t xml:space="preserve">    They are not natural born leaders, but work diligently and tirelessly to get the job done. </w:t>
+      </w:r>
+    </w:p>
+    <w:p>
+      <w:pPr>
+        <w:autoSpaceDE w:val="0"/>
+        <w:autoSpaceDN w:val="0"/>
+        <w:adjustRightInd w:val="0"/>
+        <w:spacing w:after="0" w:line="240" w:lineRule="auto"/>
+        <w:rPr>
+          <w:rFonts w:ascii="Consolas" w:hAnsi="Consolas" w:cs="Consolas"/>
+          <w:color w:val="000000"/>
+          <w:sz w:val="19"/>
+          <w:szCs w:val="19"/>
+        </w:rPr>
+      </w:pPr>
+      <w:r>
+        <w:rPr>
+          <w:rFonts w:ascii="Consolas" w:hAnsi="Consolas" w:cs="Consolas"/>
+          <w:color w:val="000000"/>
+          <w:sz w:val="19"/>
+          <w:szCs w:val="19"/>
+        </w:rPr>
+        <w:t xml:space="preserve">    Number two soil energies are probably the most reliable of all the energies.</w:t>
+      </w:r>
+    </w:p>
+    <w:p>
+      <w:pPr>
+        <w:autoSpaceDE w:val="0"/>
+        <w:autoSpaceDN w:val="0"/>
+        <w:adjustRightInd w:val="0"/>
+        <w:spacing w:after="0" w:line="240" w:lineRule="auto"/>
+        <w:rPr>
+          <w:rFonts w:ascii="Consolas" w:hAnsi="Consolas" w:cs="Consolas"/>
+          <w:color w:val="000000"/>
+          <w:sz w:val="19"/>
+          <w:szCs w:val="19"/>
+        </w:rPr>
+      </w:pPr>
+      <w:r>
+        <w:rPr>
+          <w:rFonts w:ascii="Consolas" w:hAnsi="Consolas" w:cs="Consolas"/>
+          <w:color w:val="0000FF"/>
+          <w:sz w:val="19"/>
+          <w:szCs w:val="19"/>
+        </w:rPr>
+        <w:t>&lt;/</w:t>
+      </w:r>
+      <w:r>
+        <w:rPr>
+          <w:rFonts w:ascii="Consolas" w:hAnsi="Consolas" w:cs="Consolas"/>
+          <w:color w:val="800000"/>
+          <w:sz w:val="19"/>
+          <w:szCs w:val="19"/>
+        </w:rPr>
+        <w:t>p</w:t>
+      </w:r>
+      <w:r>
+        <w:rPr>
+          <w:rFonts w:ascii="Consolas" w:hAnsi="Consolas" w:cs="Consolas"/>
+          <w:color w:val="0000FF"/>
+          <w:sz w:val="19"/>
+          <w:szCs w:val="19"/>
+        </w:rPr>
+        <w:t>&gt;</w:t>
+      </w:r>
+    </w:p>
+    <w:p>
+      <w:pPr>
+        <w:autoSpaceDE w:val="0"/>
+        <w:autoSpaceDN w:val="0"/>
+        <w:adjustRightInd w:val="0"/>
+        <w:spacing w:after="0" w:line="240" w:lineRule="auto"/>
+        <w:rPr>
+          <w:rFonts w:ascii="Consolas" w:hAnsi="Consolas" w:cs="Consolas"/>
+          <w:color w:val="000000"/>
+          <w:sz w:val="19"/>
+          <w:szCs w:val="19"/>
+        </w:rPr>
+      </w:pPr>
+      <w:r>
+        <w:rPr>
+          <w:rFonts w:ascii="Consolas" w:hAnsi="Consolas" w:cs="Consolas"/>
+          <w:color w:val="0000FF"/>
+          <w:sz w:val="19"/>
+          <w:szCs w:val="19"/>
+        </w:rPr>
+        <w:t>&lt;</w:t>
+      </w:r>
+      <w:r>
+        <w:rPr>
+          <w:rFonts w:ascii="Consolas" w:hAnsi="Consolas" w:cs="Consolas"/>
+          <w:color w:val="800000"/>
+          <w:sz w:val="19"/>
+          <w:szCs w:val="19"/>
+        </w:rPr>
+        <w:t>p</w:t>
+      </w:r>
+      <w:r>
+        <w:rPr>
+          <w:rFonts w:ascii="Consolas" w:hAnsi="Consolas" w:cs="Consolas"/>
+          <w:color w:val="0000FF"/>
+          <w:sz w:val="19"/>
+          <w:szCs w:val="19"/>
+        </w:rPr>
+        <w:t>&gt;</w:t>
+      </w:r>
+    </w:p>
+    <w:p>
+      <w:pPr>
+        <w:autoSpaceDE w:val="0"/>
+        <w:autoSpaceDN w:val="0"/>
+        <w:adjustRightInd w:val="0"/>
+        <w:spacing w:after="0" w:line="240" w:lineRule="auto"/>
+        <w:rPr>
+          <w:rFonts w:ascii="Consolas" w:hAnsi="Consolas" w:cs="Consolas"/>
+          <w:color w:val="000000"/>
+          <w:sz w:val="19"/>
+          <w:szCs w:val="19"/>
+        </w:rPr>
+      </w:pPr>
+      <w:r>
+        <w:rPr>
+          <w:rFonts w:ascii="Consolas" w:hAnsi="Consolas" w:cs="Consolas"/>
+          <w:color w:val="000000"/>
+          <w:sz w:val="19"/>
+          <w:szCs w:val="19"/>
+        </w:rPr>
+        <w:t xml:space="preserve">    Soil energies are generally patient, resilient and calm, although they may be prone to worry and anxiety, especially with regards to others. </w:t>
+      </w:r>
+    </w:p>
+    <w:p>
+      <w:pPr>
+        <w:autoSpaceDE w:val="0"/>
+        <w:autoSpaceDN w:val="0"/>
+        <w:adjustRightInd w:val="0"/>
+        <w:spacing w:after="0" w:line="240" w:lineRule="auto"/>
+        <w:rPr>
+          <w:rFonts w:ascii="Consolas" w:hAnsi="Consolas" w:cs="Consolas"/>
+          <w:color w:val="000000"/>
+          <w:sz w:val="19"/>
+          <w:szCs w:val="19"/>
+        </w:rPr>
+      </w:pPr>
+      <w:r>
+        <w:rPr>
+          <w:rFonts w:ascii="Consolas" w:hAnsi="Consolas" w:cs="Consolas"/>
+          <w:color w:val="0000FF"/>
+          <w:sz w:val="19"/>
+          <w:szCs w:val="19"/>
+        </w:rPr>
+        <w:t>&lt;/</w:t>
+      </w:r>
+      <w:r>
+        <w:rPr>
+          <w:rFonts w:ascii="Consolas" w:hAnsi="Consolas" w:cs="Consolas"/>
+          <w:color w:val="800000"/>
+          <w:sz w:val="19"/>
+          <w:szCs w:val="19"/>
+        </w:rPr>
+        <w:t>p</w:t>
+      </w:r>
+      <w:r>
+        <w:rPr>
+          <w:rFonts w:ascii="Consolas" w:hAnsi="Consolas" w:cs="Consolas"/>
+          <w:color w:val="0000FF"/>
+          <w:sz w:val="19"/>
+          <w:szCs w:val="19"/>
+        </w:rPr>
+        <w:t>&gt;</w:t>
+      </w:r>
+    </w:p>
+    <w:p>
+      <w:pPr>
+        <w:autoSpaceDE w:val="0"/>
+        <w:autoSpaceDN w:val="0"/>
+        <w:adjustRightInd w:val="0"/>
+        <w:spacing w:after="0" w:line="240" w:lineRule="auto"/>
+        <w:rPr>
+          <w:rFonts w:ascii="Consolas" w:hAnsi="Consolas" w:cs="Consolas"/>
+          <w:color w:val="000000"/>
+          <w:sz w:val="19"/>
+          <w:szCs w:val="19"/>
+        </w:rPr>
+      </w:pPr>
+      <w:r>
+        <w:rPr>
+          <w:rFonts w:ascii="Consolas" w:hAnsi="Consolas" w:cs="Consolas"/>
+          <w:color w:val="0000FF"/>
+          <w:sz w:val="19"/>
+          <w:szCs w:val="19"/>
+        </w:rPr>
+        <w:t>&lt;</w:t>
+      </w:r>
+      <w:r>
+        <w:rPr>
+          <w:rFonts w:ascii="Consolas" w:hAnsi="Consolas" w:cs="Consolas"/>
+          <w:color w:val="800000"/>
+          <w:sz w:val="19"/>
+          <w:szCs w:val="19"/>
+        </w:rPr>
+        <w:t>p</w:t>
+      </w:r>
+      <w:r>
+        <w:rPr>
+          <w:rFonts w:ascii="Consolas" w:hAnsi="Consolas" w:cs="Consolas"/>
+          <w:color w:val="0000FF"/>
+          <w:sz w:val="19"/>
+          <w:szCs w:val="19"/>
+        </w:rPr>
+        <w:t>&gt;</w:t>
+      </w:r>
+    </w:p>
+    <w:p>
+      <w:pPr>
+        <w:autoSpaceDE w:val="0"/>
+        <w:autoSpaceDN w:val="0"/>
+        <w:adjustRightInd w:val="0"/>
+        <w:spacing w:after="0" w:line="240" w:lineRule="auto"/>
+        <w:rPr>
+          <w:rFonts w:ascii="Consolas" w:hAnsi="Consolas" w:cs="Consolas"/>
+          <w:color w:val="000000"/>
+          <w:sz w:val="19"/>
+          <w:szCs w:val="19"/>
+        </w:rPr>
+      </w:pPr>
+      <w:r>
+        <w:rPr>
+          <w:rFonts w:ascii="Consolas" w:hAnsi="Consolas" w:cs="Consolas"/>
+          <w:color w:val="000000"/>
+          <w:sz w:val="19"/>
+          <w:szCs w:val="19"/>
+        </w:rPr>
+        <w:t xml:space="preserve">    Soil energies are generally very sociable and public-spirited and can make excellent teachers and organisers. </w:t>
+      </w:r>
+    </w:p>
+    <w:p>
+      <w:pPr>
+        <w:autoSpaceDE w:val="0"/>
+        <w:autoSpaceDN w:val="0"/>
+        <w:adjustRightInd w:val="0"/>
+        <w:spacing w:after="0" w:line="240" w:lineRule="auto"/>
+        <w:rPr>
+          <w:rFonts w:ascii="Consolas" w:hAnsi="Consolas" w:cs="Consolas"/>
+          <w:color w:val="000000"/>
+          <w:sz w:val="19"/>
+          <w:szCs w:val="19"/>
+        </w:rPr>
+      </w:pPr>
+      <w:r>
+        <w:rPr>
+          <w:rFonts w:ascii="Consolas" w:hAnsi="Consolas" w:cs="Consolas"/>
+          <w:color w:val="000000"/>
+          <w:sz w:val="19"/>
+          <w:szCs w:val="19"/>
+        </w:rPr>
+        <w:t xml:space="preserve">    They ideally need to be part of a group, be it family, work or elsewhere, and can often lose direction without a group's support.</w:t>
+      </w:r>
+    </w:p>
+    <w:p>
+      <w:pPr>
+        <w:autoSpaceDE w:val="0"/>
+        <w:autoSpaceDN w:val="0"/>
+        <w:adjustRightInd w:val="0"/>
+        <w:spacing w:after="0" w:line="240" w:lineRule="auto"/>
+        <w:rPr>
+          <w:rFonts w:ascii="Consolas" w:hAnsi="Consolas" w:cs="Consolas"/>
+          <w:color w:val="000000"/>
+          <w:sz w:val="19"/>
+          <w:szCs w:val="19"/>
+        </w:rPr>
+      </w:pPr>
+      <w:r>
+        <w:rPr>
+          <w:rFonts w:ascii="Consolas" w:hAnsi="Consolas" w:cs="Consolas"/>
+          <w:color w:val="0000FF"/>
+          <w:sz w:val="19"/>
+          <w:szCs w:val="19"/>
+        </w:rPr>
+        <w:t>&lt;/</w:t>
+      </w:r>
+      <w:r>
+        <w:rPr>
+          <w:rFonts w:ascii="Consolas" w:hAnsi="Consolas" w:cs="Consolas"/>
+          <w:color w:val="800000"/>
+          <w:sz w:val="19"/>
+          <w:szCs w:val="19"/>
+        </w:rPr>
+        <w:t>p</w:t>
+      </w:r>
+      <w:r>
+        <w:rPr>
+          <w:rFonts w:ascii="Consolas" w:hAnsi="Consolas" w:cs="Consolas"/>
+          <w:color w:val="0000FF"/>
+          <w:sz w:val="19"/>
+          <w:szCs w:val="19"/>
+        </w:rPr>
+        <w:t>&gt;</w:t>
+      </w:r>
+    </w:p>
+    <w:p>
+      <w:pPr>
+        <w:autoSpaceDE w:val="0"/>
+        <w:autoSpaceDN w:val="0"/>
+        <w:adjustRightInd w:val="0"/>
+        <w:spacing w:after="0" w:line="240" w:lineRule="auto"/>
+        <w:rPr>
+          <w:rFonts w:ascii="Consolas" w:hAnsi="Consolas" w:cs="Consolas"/>
+          <w:color w:val="000000"/>
+          <w:sz w:val="19"/>
+          <w:szCs w:val="19"/>
+        </w:rPr>
+      </w:pPr>
+      <w:r>
+        <w:rPr>
+          <w:rFonts w:ascii="Consolas" w:hAnsi="Consolas" w:cs="Consolas"/>
+          <w:color w:val="0000FF"/>
+          <w:sz w:val="19"/>
+          <w:szCs w:val="19"/>
+        </w:rPr>
+        <w:t>&lt;</w:t>
+      </w:r>
+      <w:r>
+        <w:rPr>
+          <w:rFonts w:ascii="Consolas" w:hAnsi="Consolas" w:cs="Consolas"/>
+          <w:color w:val="800000"/>
+          <w:sz w:val="19"/>
+          <w:szCs w:val="19"/>
+        </w:rPr>
+        <w:t>p</w:t>
+      </w:r>
+      <w:r>
+        <w:rPr>
+          <w:rFonts w:ascii="Consolas" w:hAnsi="Consolas" w:cs="Consolas"/>
+          <w:color w:val="0000FF"/>
+          <w:sz w:val="19"/>
+          <w:szCs w:val="19"/>
+        </w:rPr>
+        <w:t>&gt;</w:t>
+      </w:r>
+    </w:p>
+    <w:p>
+      <w:pPr>
+        <w:autoSpaceDE w:val="0"/>
+        <w:autoSpaceDN w:val="0"/>
+        <w:adjustRightInd w:val="0"/>
+        <w:spacing w:after="0" w:line="240" w:lineRule="auto"/>
+        <w:rPr>
+          <w:rFonts w:ascii="Consolas" w:hAnsi="Consolas" w:cs="Consolas"/>
+          <w:color w:val="000000"/>
+          <w:sz w:val="19"/>
+          <w:szCs w:val="19"/>
+        </w:rPr>
+      </w:pPr>
+      <w:r>
+        <w:rPr>
+          <w:rFonts w:ascii="Consolas" w:hAnsi="Consolas" w:cs="Consolas"/>
+          <w:color w:val="000000"/>
+          <w:sz w:val="19"/>
+          <w:szCs w:val="19"/>
+        </w:rPr>
+        <w:t xml:space="preserve">    Soil energies may be prone to being overly fastidious in their work and must be careful not to get too bogged down with detail.</w:t>
+      </w:r>
+    </w:p>
+    <w:p>
+      <w:pPr>
+        <w:autoSpaceDE w:val="0"/>
+        <w:autoSpaceDN w:val="0"/>
+        <w:adjustRightInd w:val="0"/>
+        <w:spacing w:after="0" w:line="240" w:lineRule="auto"/>
+        <w:rPr>
+          <w:rFonts w:ascii="Consolas" w:hAnsi="Consolas" w:cs="Consolas"/>
+          <w:color w:val="000000"/>
+          <w:sz w:val="19"/>
+          <w:szCs w:val="19"/>
+        </w:rPr>
+      </w:pPr>
+      <w:r>
+        <w:rPr>
+          <w:rFonts w:ascii="Consolas" w:hAnsi="Consolas" w:cs="Consolas"/>
+          <w:color w:val="0000FF"/>
+          <w:sz w:val="19"/>
+          <w:szCs w:val="19"/>
+        </w:rPr>
+        <w:t>&lt;/</w:t>
+      </w:r>
+      <w:r>
+        <w:rPr>
+          <w:rFonts w:ascii="Consolas" w:hAnsi="Consolas" w:cs="Consolas"/>
+          <w:color w:val="800000"/>
+          <w:sz w:val="19"/>
+          <w:szCs w:val="19"/>
+        </w:rPr>
+        <w:t>p</w:t>
+      </w:r>
+      <w:r>
+        <w:rPr>
+          <w:rFonts w:ascii="Consolas" w:hAnsi="Consolas" w:cs="Consolas"/>
+          <w:color w:val="0000FF"/>
+          <w:sz w:val="19"/>
+          <w:szCs w:val="19"/>
+        </w:rPr>
+        <w:t>&gt;</w:t>
+      </w:r>
+    </w:p>
+    <w:p>
+      <w:pPr>
+        <w:autoSpaceDE w:val="0"/>
+        <w:autoSpaceDN w:val="0"/>
+        <w:adjustRightInd w:val="0"/>
+        <w:spacing w:after="0" w:line="240" w:lineRule="auto"/>
+        <w:rPr>
+          <w:rFonts w:ascii="Consolas" w:hAnsi="Consolas" w:cs="Consolas"/>
+          <w:color w:val="000000"/>
+          <w:sz w:val="19"/>
+          <w:szCs w:val="19"/>
+        </w:rPr>
+      </w:pPr>
+      <w:r>
+        <w:rPr>
+          <w:rFonts w:ascii="Consolas" w:hAnsi="Consolas" w:cs="Consolas"/>
+          <w:color w:val="0000FF"/>
+          <w:sz w:val="19"/>
+          <w:szCs w:val="19"/>
+        </w:rPr>
+        <w:t>&lt;</w:t>
+      </w:r>
+      <w:r>
+        <w:rPr>
+          <w:rFonts w:ascii="Consolas" w:hAnsi="Consolas" w:cs="Consolas"/>
+          <w:color w:val="800000"/>
+          <w:sz w:val="19"/>
+          <w:szCs w:val="19"/>
+        </w:rPr>
+        <w:t>p</w:t>
+      </w:r>
+      <w:r>
+        <w:rPr>
+          <w:rFonts w:ascii="Consolas" w:hAnsi="Consolas" w:cs="Consolas"/>
+          <w:color w:val="0000FF"/>
+          <w:sz w:val="19"/>
+          <w:szCs w:val="19"/>
+        </w:rPr>
+        <w:t>&gt;</w:t>
+      </w:r>
+    </w:p>
+    <w:p>
+      <w:pPr>
+        <w:autoSpaceDE w:val="0"/>
+        <w:autoSpaceDN w:val="0"/>
+        <w:adjustRightInd w:val="0"/>
+        <w:spacing w:after="0" w:line="240" w:lineRule="auto"/>
+        <w:rPr>
+          <w:rFonts w:ascii="Consolas" w:hAnsi="Consolas" w:cs="Consolas"/>
+          <w:color w:val="000000"/>
+          <w:sz w:val="19"/>
+          <w:szCs w:val="19"/>
+        </w:rPr>
+      </w:pPr>
+      <w:r>
+        <w:rPr>
+          <w:rFonts w:ascii="Consolas" w:hAnsi="Consolas" w:cs="Consolas"/>
+          <w:color w:val="000000"/>
+          <w:sz w:val="19"/>
+          <w:szCs w:val="19"/>
+        </w:rPr>
+        <w:t xml:space="preserve">    Soil energies have a strong connection with the land and often enjoy gardening, nature walks and the like. They are also frequently very practical and good with their hands,</w:t>
+      </w:r>
+    </w:p>
+    <w:p>
+      <w:pPr>
+        <w:autoSpaceDE w:val="0"/>
+        <w:autoSpaceDN w:val="0"/>
+        <w:adjustRightInd w:val="0"/>
+        <w:spacing w:after="0" w:line="240" w:lineRule="auto"/>
+        <w:rPr>
+          <w:rFonts w:ascii="Consolas" w:hAnsi="Consolas" w:cs="Consolas"/>
+          <w:color w:val="000000"/>
+          <w:sz w:val="19"/>
+          <w:szCs w:val="19"/>
+        </w:rPr>
+      </w:pPr>
+      <w:r>
+        <w:rPr>
+          <w:rFonts w:ascii="Consolas" w:hAnsi="Consolas" w:cs="Consolas"/>
+          <w:color w:val="000000"/>
+          <w:sz w:val="19"/>
+          <w:szCs w:val="19"/>
+        </w:rPr>
+        <w:t xml:space="preserve">    be it in the kitchen, the garden, the work place or elsewhere.</w:t>
+      </w:r>
+    </w:p>
+    <w:p>
+      <w:pPr>
+        <w:rPr>
+          <w:rFonts w:ascii="Consolas" w:hAnsi="Consolas" w:cs="Consolas"/>
+          <w:color w:val="0000FF"/>
+          <w:sz w:val="19"/>
+          <w:szCs w:val="19"/>
+        </w:rPr>
+      </w:pPr>
+      <w:r>
+        <w:rPr>
+          <w:rFonts w:ascii="Consolas" w:hAnsi="Consolas" w:cs="Consolas"/>
+          <w:color w:val="0000FF"/>
+          <w:sz w:val="19"/>
+          <w:szCs w:val="19"/>
+        </w:rPr>
+        <w:t>&lt;/</w:t>
+      </w:r>
+      <w:r>
+        <w:rPr>
+          <w:rFonts w:ascii="Consolas" w:hAnsi="Consolas" w:cs="Consolas"/>
+          <w:color w:val="800000"/>
+          <w:sz w:val="19"/>
+          <w:szCs w:val="19"/>
+        </w:rPr>
+        <w:t>p</w:t>
+      </w:r>
+      <w:r>
+        <w:rPr>
+          <w:rFonts w:ascii="Consolas" w:hAnsi="Consolas" w:cs="Consolas"/>
+          <w:color w:val="0000FF"/>
+          <w:sz w:val="19"/>
+          <w:szCs w:val="19"/>
+        </w:rPr>
+        <w:t>&gt;</w:t>
+      </w:r>
+    </w:p>
+    <w:p/>
+    <w:p>
+      <w:pPr>
+        <w:autoSpaceDE w:val="0"/>
+        <w:autoSpaceDN w:val="0"/>
+        <w:adjustRightInd w:val="0"/>
+        <w:spacing w:after="0" w:line="240" w:lineRule="auto"/>
+        <w:rPr>
+          <w:rFonts w:ascii="Consolas" w:hAnsi="Consolas" w:cs="Consolas"/>
+          <w:color w:val="000000"/>
+          <w:sz w:val="19"/>
+          <w:szCs w:val="19"/>
+        </w:rPr>
+      </w:pPr>
+      <w:r>
+        <w:rPr>
+          <w:rFonts w:ascii="Consolas" w:hAnsi="Consolas" w:cs="Consolas"/>
+          <w:color w:val="0000FF"/>
+          <w:sz w:val="19"/>
+          <w:szCs w:val="19"/>
+        </w:rPr>
+        <w:t>&lt;</w:t>
+      </w:r>
+      <w:r>
+        <w:rPr>
+          <w:rFonts w:ascii="Consolas" w:hAnsi="Consolas" w:cs="Consolas"/>
+          <w:color w:val="800000"/>
+          <w:sz w:val="19"/>
+          <w:szCs w:val="19"/>
+        </w:rPr>
+        <w:t>p</w:t>
+      </w:r>
+      <w:r>
+        <w:rPr>
+          <w:rFonts w:ascii="Consolas" w:hAnsi="Consolas" w:cs="Consolas"/>
+          <w:color w:val="0000FF"/>
+          <w:sz w:val="19"/>
+          <w:szCs w:val="19"/>
+        </w:rPr>
+        <w:t>&gt;</w:t>
+      </w:r>
+    </w:p>
+    <w:p>
+      <w:pPr>
+        <w:autoSpaceDE w:val="0"/>
+        <w:autoSpaceDN w:val="0"/>
+        <w:adjustRightInd w:val="0"/>
+        <w:spacing w:after="0" w:line="240" w:lineRule="auto"/>
+        <w:rPr>
+          <w:rFonts w:ascii="Consolas" w:hAnsi="Consolas" w:cs="Consolas"/>
+          <w:color w:val="000000"/>
+          <w:sz w:val="19"/>
+          <w:szCs w:val="19"/>
+        </w:rPr>
+      </w:pPr>
+      <w:r>
+        <w:rPr>
+          <w:rFonts w:ascii="Consolas" w:hAnsi="Consolas" w:cs="Consolas"/>
+          <w:color w:val="000000"/>
+          <w:sz w:val="19"/>
+          <w:szCs w:val="19"/>
+        </w:rPr>
+        <w:t xml:space="preserve">    Being sensitive by nature, soil energies do not typically have a strong constitution. In Traditional Chinese Medicine, the earth element governs the spleen, pancreas and stomach and</w:t>
+      </w:r>
+    </w:p>
+    <w:p>
+      <w:pPr>
+        <w:autoSpaceDE w:val="0"/>
+        <w:autoSpaceDN w:val="0"/>
+        <w:adjustRightInd w:val="0"/>
+        <w:spacing w:after="0" w:line="240" w:lineRule="auto"/>
+        <w:rPr>
+          <w:rFonts w:ascii="Consolas" w:hAnsi="Consolas" w:cs="Consolas"/>
+          <w:color w:val="000000"/>
+          <w:sz w:val="19"/>
+          <w:szCs w:val="19"/>
+        </w:rPr>
+      </w:pPr>
+      <w:r>
+        <w:rPr>
+          <w:rFonts w:ascii="Consolas" w:hAnsi="Consolas" w:cs="Consolas"/>
+          <w:color w:val="000000"/>
+          <w:sz w:val="19"/>
+          <w:szCs w:val="19"/>
+        </w:rPr>
+        <w:t xml:space="preserve">    there for the lymphatic and immune systems. Soil energies must take extra care to look after these organs with a healthy balanced diet which does not contain excessive carbohydrate.</w:t>
+      </w:r>
+    </w:p>
+    <w:p>
+      <w:pPr>
+        <w:autoSpaceDE w:val="0"/>
+        <w:autoSpaceDN w:val="0"/>
+        <w:adjustRightInd w:val="0"/>
+        <w:spacing w:after="0" w:line="240" w:lineRule="auto"/>
+        <w:rPr>
+          <w:rFonts w:ascii="Consolas" w:hAnsi="Consolas" w:cs="Consolas"/>
+          <w:color w:val="000000"/>
+          <w:sz w:val="19"/>
+          <w:szCs w:val="19"/>
+        </w:rPr>
+      </w:pPr>
+      <w:r>
+        <w:rPr>
+          <w:rFonts w:ascii="Consolas" w:hAnsi="Consolas" w:cs="Consolas"/>
+          <w:color w:val="000000"/>
+          <w:sz w:val="19"/>
+          <w:szCs w:val="19"/>
+        </w:rPr>
+        <w:lastRenderedPageBreak/>
+        <w:t xml:space="preserve">    It is also advisable to engage in activities which are calming, such as meditation and yoga, </w:t>
+      </w:r>
+      <w:proofErr w:type="gramStart"/>
+      <w:r>
+        <w:rPr>
+          <w:rFonts w:ascii="Consolas" w:hAnsi="Consolas" w:cs="Consolas"/>
+          <w:color w:val="000000"/>
+          <w:sz w:val="19"/>
+          <w:szCs w:val="19"/>
+        </w:rPr>
+        <w:t>in order to</w:t>
+      </w:r>
+      <w:proofErr w:type="gramEnd"/>
+      <w:r>
+        <w:rPr>
+          <w:rFonts w:ascii="Consolas" w:hAnsi="Consolas" w:cs="Consolas"/>
+          <w:color w:val="000000"/>
+          <w:sz w:val="19"/>
+          <w:szCs w:val="19"/>
+        </w:rPr>
+        <w:t xml:space="preserve"> avoid excessive anxiety and worry which could negatively impact their digestive system.</w:t>
+      </w:r>
+    </w:p>
+    <w:p>
+      <w:r>
+        <w:rPr>
+          <w:rFonts w:ascii="Consolas" w:hAnsi="Consolas" w:cs="Consolas"/>
+          <w:color w:val="0000FF"/>
+          <w:sz w:val="19"/>
+          <w:szCs w:val="19"/>
+        </w:rPr>
+        <w:t>&lt;/</w:t>
+      </w:r>
+      <w:r>
+        <w:rPr>
+          <w:rFonts w:ascii="Consolas" w:hAnsi="Consolas" w:cs="Consolas"/>
+          <w:color w:val="800000"/>
+          <w:sz w:val="19"/>
+          <w:szCs w:val="19"/>
+        </w:rPr>
+        <w:t>p</w:t>
+      </w:r>
+      <w:r>
+        <w:rPr>
+          <w:rFonts w:ascii="Consolas" w:hAnsi="Consolas" w:cs="Consolas"/>
+          <w:color w:val="0000FF"/>
+          <w:sz w:val="19"/>
+          <w:szCs w:val="19"/>
+        </w:rPr>
+        <w:t>&gt;</w:t>
+      </w:r>
+      <w:bookmarkStart w:id="2" w:name="_GoBack"/>
+      <w:bookmarkEnd w:id="2"/>
     </w:p>
     <w:sectPr>
       <w:pgSz w:w="11906" w:h="16838"/>

</xml_diff>

<commit_message>
sg - gen updat
</commit_message>
<xml_diff>
--- a/documents/main-energies.docx
+++ b/documents/main-energies.docx
@@ -4065,6 +4065,8 @@
           <w:szCs w:val="19"/>
         </w:rPr>
       </w:pPr>
+      <w:bookmarkStart w:id="4" w:name="OLE_LINK5"/>
+      <w:bookmarkStart w:id="5" w:name="_GoBack"/>
       <w:r>
         <w:rPr>
           <w:rFonts w:ascii="Consolas" w:hAnsi="Consolas" w:cs="Consolas"/>
@@ -4627,46 +4629,46 @@
         </w:rPr>
         <w:t>possessing</w:t>
       </w:r>
-      <w:bookmarkStart w:id="4" w:name="_GoBack"/>
+      <w:r>
+        <w:rPr>
+          <w:rFonts w:ascii="Consolas" w:hAnsi="Consolas" w:cs="Consolas"/>
+          <w:color w:val="000000"/>
+          <w:sz w:val="19"/>
+          <w:szCs w:val="19"/>
+        </w:rPr>
+        <w:t xml:space="preserve"> great charisma and a strong ability to influence others.</w:t>
+      </w:r>
+    </w:p>
+    <w:p>
+      <w:r>
+        <w:rPr>
+          <w:rFonts w:ascii="Consolas" w:hAnsi="Consolas" w:cs="Consolas"/>
+          <w:color w:val="0000FF"/>
+          <w:sz w:val="19"/>
+          <w:szCs w:val="19"/>
+        </w:rPr>
+        <w:t>&lt;/</w:t>
+      </w:r>
+      <w:r>
+        <w:rPr>
+          <w:rFonts w:ascii="Consolas" w:hAnsi="Consolas" w:cs="Consolas"/>
+          <w:color w:val="800000"/>
+          <w:sz w:val="19"/>
+          <w:szCs w:val="19"/>
+        </w:rPr>
+        <w:t>p</w:t>
+      </w:r>
+      <w:r>
+        <w:rPr>
+          <w:rFonts w:ascii="Consolas" w:hAnsi="Consolas" w:cs="Consolas"/>
+          <w:color w:val="0000FF"/>
+          <w:sz w:val="19"/>
+          <w:szCs w:val="19"/>
+        </w:rPr>
+        <w:t>&gt;</w:t>
+      </w:r>
       <w:bookmarkEnd w:id="4"/>
-      <w:r>
-        <w:rPr>
-          <w:rFonts w:ascii="Consolas" w:hAnsi="Consolas" w:cs="Consolas"/>
-          <w:color w:val="000000"/>
-          <w:sz w:val="19"/>
-          <w:szCs w:val="19"/>
-        </w:rPr>
-        <w:t xml:space="preserve"> great charisma and a strong ability to influence others.</w:t>
-      </w:r>
-    </w:p>
-    <w:p>
-      <w:r>
-        <w:rPr>
-          <w:rFonts w:ascii="Consolas" w:hAnsi="Consolas" w:cs="Consolas"/>
-          <w:color w:val="0000FF"/>
-          <w:sz w:val="19"/>
-          <w:szCs w:val="19"/>
-        </w:rPr>
-        <w:t>&lt;/</w:t>
-      </w:r>
-      <w:r>
-        <w:rPr>
-          <w:rFonts w:ascii="Consolas" w:hAnsi="Consolas" w:cs="Consolas"/>
-          <w:color w:val="800000"/>
-          <w:sz w:val="19"/>
-          <w:szCs w:val="19"/>
-        </w:rPr>
-        <w:t>p</w:t>
-      </w:r>
-      <w:r>
-        <w:rPr>
-          <w:rFonts w:ascii="Consolas" w:hAnsi="Consolas" w:cs="Consolas"/>
-          <w:color w:val="0000FF"/>
-          <w:sz w:val="19"/>
-          <w:szCs w:val="19"/>
-        </w:rPr>
-        <w:t>&gt;</w:t>
-      </w:r>
+      <w:bookmarkEnd w:id="5"/>
     </w:p>
     <w:sectPr>
       <w:pgSz w:w="11906" w:h="16838"/>

</xml_diff>